<commit_message>
2a 2b 3a polish 1 complete
</commit_message>
<xml_diff>
--- a/Disused code/Misc/Lectures/DLMtool training outline FAO 0_3.docx
+++ b/Disused code/Misc/Lectures/DLMtool training outline FAO 0_3.docx
@@ -1365,8 +1365,6 @@
       <w:r>
         <w:t>Setting up parallel processing and loading objects</w:t>
       </w:r>
-      <w:bookmarkStart w:id="0" w:name="_GoBack"/>
-      <w:bookmarkEnd w:id="0"/>
     </w:p>
     <w:p>
       <w:pPr>
@@ -1582,7 +1580,82 @@
         </w:numPr>
       </w:pPr>
       <w:r>
-        <w:t>Finding alternative pre-specified stock fleet and observation objects</w:t>
+        <w:t>Fin</w:t>
+      </w:r>
+      <w:r>
+        <w:t>ding alternative pre-specified S</w:t>
+      </w:r>
+      <w:r>
+        <w:t>tock</w:t>
+      </w:r>
+      <w:r>
+        <w:t>, F</w:t>
+      </w:r>
+      <w:r>
+        <w:t>leet</w:t>
+      </w:r>
+      <w:r>
+        <w:t>, O</w:t>
+      </w:r>
+      <w:r>
+        <w:t>bservation</w:t>
+      </w:r>
+      <w:r>
+        <w:t xml:space="preserve"> error (</w:t>
+      </w:r>
+      <w:proofErr w:type="spellStart"/>
+      <w:r>
+        <w:t>Obs</w:t>
+      </w:r>
+      <w:proofErr w:type="spellEnd"/>
+      <w:r>
+        <w:t xml:space="preserve">) </w:t>
+      </w:r>
+    </w:p>
+    <w:p>
+      <w:pPr>
+        <w:pStyle w:val="ListParagraph"/>
+      </w:pPr>
+      <w:r>
+        <w:t>Implementation error (Imp)</w:t>
+      </w:r>
+      <w:r>
+        <w:t xml:space="preserve"> objects</w:t>
+      </w:r>
+      <w:r>
+        <w:t>.</w:t>
+      </w:r>
+    </w:p>
+    <w:p>
+      <w:pPr>
+        <w:pStyle w:val="ListParagraph"/>
+        <w:numPr>
+          <w:ilvl w:val="0"/>
+          <w:numId w:val="1"/>
+        </w:numPr>
+      </w:pPr>
+      <w:r>
+        <w:t xml:space="preserve">Constructing an operating model (OM) from these premade objects. </w:t>
+      </w:r>
+    </w:p>
+    <w:p>
+      <w:pPr>
+        <w:pStyle w:val="ListParagraph"/>
+        <w:numPr>
+          <w:ilvl w:val="0"/>
+          <w:numId w:val="1"/>
+        </w:numPr>
+      </w:pPr>
+      <w:r>
+        <w:t xml:space="preserve">Visualizing DLMtool Stock, Fleet, </w:t>
+      </w:r>
+      <w:proofErr w:type="spellStart"/>
+      <w:r>
+        <w:t>Obs</w:t>
+      </w:r>
+      <w:proofErr w:type="spellEnd"/>
+      <w:r>
+        <w:t>, Imp and OM objects</w:t>
       </w:r>
     </w:p>
     <w:p>
@@ -1877,25 +1950,37 @@
         <w:ind w:left="142"/>
       </w:pPr>
       <w:r>
-        <w:t>Lecture 3b: Plotting MSE outputs</w:t>
-      </w:r>
-      <w:r>
-        <w:tab/>
-      </w:r>
-      <w:r>
-        <w:tab/>
-      </w:r>
-      <w:r>
-        <w:tab/>
-      </w:r>
-      <w:r>
-        <w:tab/>
-      </w:r>
-      <w:r>
-        <w:tab/>
-      </w:r>
-      <w:r>
-        <w:tab/>
+        <w:t xml:space="preserve">Lecture 3b: </w:t>
+      </w:r>
+      <w:r>
+        <w:t>Specifying</w:t>
+      </w:r>
+      <w:r>
+        <w:t xml:space="preserve"> MPs and o</w:t>
+      </w:r>
+      <w:r>
+        <w:t>ther</w:t>
+      </w:r>
+      <w:r>
+        <w:t xml:space="preserve"> MSE outputs</w:t>
+      </w:r>
+      <w:r>
+        <w:tab/>
+      </w:r>
+      <w:r>
+        <w:t xml:space="preserve">   </w:t>
+      </w:r>
+      <w:r>
+        <w:tab/>
+      </w:r>
+      <w:r>
+        <w:tab/>
+      </w:r>
+      <w:r>
+        <w:tab/>
+      </w:r>
+      <w:r>
+        <w:t xml:space="preserve">  </w:t>
       </w:r>
       <w:r>
         <w:tab/>
@@ -1914,6 +1999,18 @@
         </w:numPr>
       </w:pPr>
       <w:r>
+        <w:t>Specifying MPs for MSE</w:t>
+      </w:r>
+    </w:p>
+    <w:p>
+      <w:pPr>
+        <w:pStyle w:val="ListParagraph"/>
+        <w:numPr>
+          <w:ilvl w:val="0"/>
+          <w:numId w:val="1"/>
+        </w:numPr>
+      </w:pPr>
+      <w:r>
         <w:t>Convergence diagnostics</w:t>
       </w:r>
     </w:p>
@@ -1926,18 +2023,6 @@
         </w:numPr>
       </w:pPr>
       <w:r>
-        <w:t>Pplot, Kplot, Tplot, pencil plot</w:t>
-      </w:r>
-    </w:p>
-    <w:p>
-      <w:pPr>
-        <w:pStyle w:val="ListParagraph"/>
-        <w:numPr>
-          <w:ilvl w:val="0"/>
-          <w:numId w:val="1"/>
-        </w:numPr>
-      </w:pPr>
-      <w:r>
         <w:t>Value of information (VOI)</w:t>
       </w:r>
     </w:p>
@@ -2071,16 +2156,10 @@
         <w:ind w:left="142"/>
       </w:pPr>
       <w:r>
-        <w:t>Exercise 3b: Plotting outputs</w:t>
-      </w:r>
-      <w:r>
-        <w:tab/>
-      </w:r>
-      <w:r>
-        <w:tab/>
-      </w:r>
-      <w:r>
-        <w:tab/>
+        <w:t xml:space="preserve">Exercise 3b: </w:t>
+      </w:r>
+      <w:r>
+        <w:t>Selecting MPs and other MSE outputs</w:t>
       </w:r>
       <w:r>
         <w:tab/>
@@ -2714,6 +2793,21 @@
         </w:numPr>
       </w:pPr>
       <w:r>
+        <w:t xml:space="preserve">Specifying </w:t>
+      </w:r>
+      <w:r>
+        <w:t>historical effort trends</w:t>
+      </w:r>
+    </w:p>
+    <w:p>
+      <w:pPr>
+        <w:pStyle w:val="ListParagraph"/>
+        <w:numPr>
+          <w:ilvl w:val="0"/>
+          <w:numId w:val="1"/>
+        </w:numPr>
+      </w:pPr>
+      <w:r>
         <w:t>Time varying selectivity</w:t>
       </w:r>
     </w:p>
@@ -2927,6 +3021,8 @@
       <w:r>
         <w:t>Spatial controls</w:t>
       </w:r>
+      <w:bookmarkStart w:id="0" w:name="_GoBack"/>
+      <w:bookmarkEnd w:id="0"/>
     </w:p>
     <w:p>
       <w:pPr>

</xml_diff>

<commit_message>
updates to mod 5a - Task 5 SS not completed
SS2DLM appears problematic - needs attention to this section
</commit_message>
<xml_diff>
--- a/Disused code/Misc/Lectures/DLMtool training outline FAO 0_3.docx
+++ b/Disused code/Misc/Lectures/DLMtool training outline FAO 0_3.docx
@@ -2097,7 +2097,26 @@
     <w:p>
       <w:pPr>
         <w:pStyle w:val="ListParagraph"/>
-      </w:pPr>
+        <w:numPr>
+          <w:ilvl w:val="0"/>
+          <w:numId w:val="1"/>
+        </w:numPr>
+      </w:pPr>
+      <w:r>
+        <w:t>User value of information</w:t>
+      </w:r>
+    </w:p>
+    <w:p>
+      <w:pPr>
+        <w:pStyle w:val="ListParagraph"/>
+        <w:numPr>
+          <w:ilvl w:val="0"/>
+          <w:numId w:val="1"/>
+        </w:numPr>
+      </w:pPr>
+      <w:r>
+        <w:t>Value of new data</w:t>
+      </w:r>
     </w:p>
     <w:p>
       <w:pPr>
@@ -2815,95 +2834,116 @@
       <w:r>
         <w:t>Conditioning operating models by SRA</w:t>
       </w:r>
-    </w:p>
-    <w:p>
-      <w:pPr>
-        <w:pStyle w:val="ListParagraph"/>
-        <w:numPr>
-          <w:ilvl w:val="0"/>
-          <w:numId w:val="1"/>
-        </w:numPr>
-      </w:pPr>
-      <w:r>
-        <w:t>Conditioning operating models by SS</w:t>
-      </w:r>
-    </w:p>
-    <w:p>
-      <w:pPr>
-        <w:ind w:left="142"/>
-      </w:pPr>
-      <w:r>
-        <w:t xml:space="preserve">Lecture </w:t>
-      </w:r>
-      <w:r>
-        <w:t>5</w:t>
-      </w:r>
-      <w:r>
-        <w:t xml:space="preserve">b: Custom Management Procedures 1: output controls    </w:t>
-      </w:r>
-      <w:r>
-        <w:tab/>
-      </w:r>
-      <w:r>
-        <w:tab/>
-        <w:t xml:space="preserve"> </w:t>
-      </w:r>
-      <w:r>
-        <w:tab/>
-      </w:r>
-      <w:r>
-        <w:tab/>
-        <w:t xml:space="preserve">(~ </w:t>
-      </w:r>
-      <w:r>
-        <w:t>40 minutes</w:t>
-      </w:r>
-      <w:r>
-        <w:t>)</w:t>
-      </w:r>
-      <w:r>
-        <w:tab/>
-      </w:r>
-    </w:p>
-    <w:p>
-      <w:pPr>
-        <w:pStyle w:val="ListParagraph"/>
-        <w:numPr>
-          <w:ilvl w:val="0"/>
-          <w:numId w:val="1"/>
-        </w:numPr>
-      </w:pPr>
-      <w:r>
-        <w:t>The format of DLMtool simulated data (DLMdata)</w:t>
-      </w:r>
-    </w:p>
-    <w:p>
-      <w:pPr>
-        <w:pStyle w:val="ListParagraph"/>
-        <w:numPr>
-          <w:ilvl w:val="0"/>
-          <w:numId w:val="1"/>
-        </w:numPr>
-      </w:pPr>
-      <w:r>
-        <w:t>A constant catch MP</w:t>
-      </w:r>
-    </w:p>
-    <w:p>
-      <w:pPr>
-        <w:pStyle w:val="ListParagraph"/>
-        <w:numPr>
-          <w:ilvl w:val="0"/>
-          <w:numId w:val="1"/>
-        </w:numPr>
-      </w:pPr>
-      <w:r>
-        <w:t xml:space="preserve">A more complex </w:t>
-      </w:r>
       <w:bookmarkStart w:id="0" w:name="_GoBack"/>
       <w:bookmarkEnd w:id="0"/>
-      <w:r>
-        <w:t>MP</w:t>
+    </w:p>
+    <w:p>
+      <w:pPr>
+        <w:pStyle w:val="ListParagraph"/>
+        <w:numPr>
+          <w:ilvl w:val="0"/>
+          <w:numId w:val="1"/>
+        </w:numPr>
+      </w:pPr>
+      <w:r>
+        <w:t>Conditioning operating models by SS</w:t>
+      </w:r>
+    </w:p>
+    <w:p>
+      <w:pPr>
+        <w:ind w:left="142"/>
+      </w:pPr>
+      <w:r>
+        <w:t xml:space="preserve">Lecture </w:t>
+      </w:r>
+      <w:r>
+        <w:t>5</w:t>
+      </w:r>
+      <w:r>
+        <w:t xml:space="preserve">b: Custom Management Procedures 1: output controls    </w:t>
+      </w:r>
+      <w:r>
+        <w:tab/>
+      </w:r>
+      <w:r>
+        <w:tab/>
+        <w:t xml:space="preserve"> </w:t>
+      </w:r>
+      <w:r>
+        <w:tab/>
+      </w:r>
+      <w:r>
+        <w:tab/>
+        <w:t xml:space="preserve">(~ </w:t>
+      </w:r>
+      <w:r>
+        <w:t>40 minutes</w:t>
+      </w:r>
+      <w:r>
+        <w:t>)</w:t>
+      </w:r>
+      <w:r>
+        <w:tab/>
+      </w:r>
+    </w:p>
+    <w:p>
+      <w:pPr>
+        <w:pStyle w:val="ListParagraph"/>
+        <w:numPr>
+          <w:ilvl w:val="0"/>
+          <w:numId w:val="1"/>
+        </w:numPr>
+      </w:pPr>
+      <w:r>
+        <w:t>The format of DLMtool simulated data (DLMdata)</w:t>
+      </w:r>
+    </w:p>
+    <w:p>
+      <w:pPr>
+        <w:pStyle w:val="ListParagraph"/>
+        <w:numPr>
+          <w:ilvl w:val="0"/>
+          <w:numId w:val="1"/>
+        </w:numPr>
+      </w:pPr>
+      <w:r>
+        <w:t>A constant catch MP</w:t>
+      </w:r>
+    </w:p>
+    <w:p>
+      <w:pPr>
+        <w:pStyle w:val="ListParagraph"/>
+        <w:numPr>
+          <w:ilvl w:val="0"/>
+          <w:numId w:val="1"/>
+        </w:numPr>
+      </w:pPr>
+      <w:r>
+        <w:t>A simple mean catch depletion MP</w:t>
+      </w:r>
+    </w:p>
+    <w:p>
+      <w:pPr>
+        <w:pStyle w:val="ListParagraph"/>
+        <w:numPr>
+          <w:ilvl w:val="0"/>
+          <w:numId w:val="1"/>
+        </w:numPr>
+      </w:pPr>
+      <w:r>
+        <w:t>A catch curve analysis</w:t>
+      </w:r>
+    </w:p>
+    <w:p>
+      <w:pPr>
+        <w:pStyle w:val="ListParagraph"/>
+        <w:numPr>
+          <w:ilvl w:val="0"/>
+          <w:numId w:val="1"/>
+        </w:numPr>
+      </w:pPr>
+      <w:r>
+        <w:t>A stock assessment model</w:t>
       </w:r>
     </w:p>
     <w:p>

</xml_diff>